<commit_message>
- Cập nhật tên các cột không cần phân biệt với nhau. - Hoàn thành file mô tả các bảng dữ liệu.
</commit_message>
<xml_diff>
--- a/Docs/Designs/CDM/DD_RFID_DB_Design_v1.2.3 (Release3).docx
+++ b/Docs/Designs/CDM/DD_RFID_DB_Design_v1.2.3 (Release3).docx
@@ -19,8 +19,8 @@
         </w:rPr>
         <w:drawing>
           <wp:inline distT="0" distB="0" distL="0" distR="0" wp14:anchorId="17A804A3" wp14:editId="55777F5A">
-            <wp:extent cx="8848067" cy="4624629"/>
-            <wp:effectExtent l="0" t="0" r="0" b="5080"/>
+            <wp:extent cx="8814340" cy="4624629"/>
+            <wp:effectExtent l="0" t="0" r="6350" b="5080"/>
             <wp:docPr id="5" name="Picture 5"/>
             <wp:cNvGraphicFramePr>
               <a:graphicFrameLocks xmlns:a="http://schemas.openxmlformats.org/drawingml/2006/main" noChangeAspect="1"/>
@@ -47,7 +47,7 @@
                   <pic:spPr>
                     <a:xfrm>
                       <a:off x="0" y="0"/>
-                      <a:ext cx="8848067" cy="4624629"/>
+                      <a:ext cx="8814340" cy="4624629"/>
                     </a:xfrm>
                     <a:prstGeom prst="rect">
                       <a:avLst/>
@@ -164,8 +164,8 @@
         <w:lastRenderedPageBreak/>
         <w:drawing>
           <wp:inline distT="0" distB="0" distL="0" distR="0" wp14:anchorId="34BBAFE1" wp14:editId="1F5726AD">
-            <wp:extent cx="8609663" cy="3856785"/>
-            <wp:effectExtent l="0" t="0" r="1270" b="0"/>
+            <wp:extent cx="8609663" cy="3823346"/>
+            <wp:effectExtent l="0" t="0" r="1270" b="5715"/>
             <wp:docPr id="1" name="Picture 1"/>
             <wp:cNvGraphicFramePr>
               <a:graphicFrameLocks xmlns:a="http://schemas.openxmlformats.org/drawingml/2006/main" noChangeAspect="1"/>
@@ -192,7 +192,7 @@
                   <pic:spPr>
                     <a:xfrm>
                       <a:off x="0" y="0"/>
-                      <a:ext cx="8609663" cy="3856785"/>
+                      <a:ext cx="8609663" cy="3823346"/>
                     </a:xfrm>
                     <a:prstGeom prst="rect">
                       <a:avLst/>
@@ -299,8 +299,6 @@
           <w:docGrid w:linePitch="360"/>
         </w:sectPr>
       </w:pPr>
-      <w:bookmarkStart w:id="0" w:name="_GoBack"/>
-      <w:bookmarkEnd w:id="0"/>
     </w:p>
     <w:p>
       <w:pPr>
@@ -1018,11 +1016,11 @@
           <w:sz w:val="26"/>
         </w:rPr>
       </w:pPr>
-      <w:bookmarkStart w:id="1" w:name="ThôngBáo"/>
+      <w:bookmarkStart w:id="0" w:name="ThôngBáo"/>
       <w:r>
         <w:t>Thông Báo</w:t>
       </w:r>
-      <w:bookmarkEnd w:id="1"/>
+      <w:bookmarkEnd w:id="0"/>
       <w:r>
         <w:t>:</w:t>
       </w:r>
@@ -2056,13 +2054,13 @@
       </w:tblPr>
       <w:tblGrid>
         <w:gridCol w:w="679"/>
-        <w:gridCol w:w="1718"/>
-        <w:gridCol w:w="852"/>
+        <w:gridCol w:w="1776"/>
+        <w:gridCol w:w="1256"/>
         <w:gridCol w:w="813"/>
-        <w:gridCol w:w="838"/>
+        <w:gridCol w:w="827"/>
         <w:gridCol w:w="794"/>
         <w:gridCol w:w="679"/>
-        <w:gridCol w:w="2688"/>
+        <w:gridCol w:w="2237"/>
       </w:tblGrid>
       <w:tr>
         <w:trPr>
@@ -2130,7 +2128,7 @@
         </w:tc>
         <w:tc>
           <w:tcPr>
-            <w:tcW w:w="1443" w:type="dxa"/>
+            <w:tcW w:w="1776" w:type="dxa"/>
           </w:tcPr>
           <w:p>
             <w:pPr>
@@ -2153,7 +2151,7 @@
         </w:tc>
         <w:tc>
           <w:tcPr>
-            <w:tcW w:w="567" w:type="dxa"/>
+            <w:tcW w:w="1256" w:type="dxa"/>
           </w:tcPr>
           <w:p>
             <w:pPr>
@@ -2199,7 +2197,7 @@
         </w:tc>
         <w:tc>
           <w:tcPr>
-            <w:tcW w:w="851" w:type="dxa"/>
+            <w:tcW w:w="827" w:type="dxa"/>
           </w:tcPr>
           <w:p>
             <w:pPr>
@@ -2268,7 +2266,7 @@
         </w:tc>
         <w:tc>
           <w:tcPr>
-            <w:tcW w:w="3235" w:type="dxa"/>
+            <w:tcW w:w="2237" w:type="dxa"/>
           </w:tcPr>
           <w:p>
             <w:pPr>
@@ -2318,7 +2316,7 @@
         </w:tc>
         <w:tc>
           <w:tcPr>
-            <w:tcW w:w="1443" w:type="dxa"/>
+            <w:tcW w:w="1776" w:type="dxa"/>
           </w:tcPr>
           <w:p>
             <w:pPr>
@@ -2340,7 +2338,7 @@
         </w:tc>
         <w:tc>
           <w:tcPr>
-            <w:tcW w:w="567" w:type="dxa"/>
+            <w:tcW w:w="1256" w:type="dxa"/>
           </w:tcPr>
           <w:p>
             <w:pPr>
@@ -2379,7 +2377,7 @@
         </w:tc>
         <w:tc>
           <w:tcPr>
-            <w:tcW w:w="851" w:type="dxa"/>
+            <w:tcW w:w="827" w:type="dxa"/>
           </w:tcPr>
           <w:p>
             <w:pPr>
@@ -2448,7 +2446,7 @@
         </w:tc>
         <w:tc>
           <w:tcPr>
-            <w:tcW w:w="3235" w:type="dxa"/>
+            <w:tcW w:w="2237" w:type="dxa"/>
           </w:tcPr>
           <w:p>
             <w:pPr>
@@ -2500,29 +2498,29 @@
         </w:tc>
         <w:tc>
           <w:tcPr>
-            <w:tcW w:w="1443" w:type="dxa"/>
-          </w:tcPr>
-          <w:p>
-            <w:pPr>
-              <w:spacing w:line="288" w:lineRule="auto"/>
-              <w:cnfStyle w:val="000000100000" w:firstRow="0" w:lastRow="0" w:firstColumn="0" w:lastColumn="0" w:oddVBand="0" w:evenVBand="0" w:oddHBand="1" w:evenHBand="0" w:firstRowFirstColumn="0" w:firstRowLastColumn="0" w:lastRowFirstColumn="0" w:lastRowLastColumn="0"/>
-              <w:rPr>
-                <w:rFonts w:cs="Times New Roman"/>
-                <w:szCs w:val="26"/>
-              </w:rPr>
-            </w:pPr>
-            <w:r>
-              <w:rPr>
-                <w:rFonts w:cs="Times New Roman"/>
-                <w:szCs w:val="26"/>
-              </w:rPr>
-              <w:t>NgayDang</w:t>
-            </w:r>
-          </w:p>
-        </w:tc>
-        <w:tc>
-          <w:tcPr>
-            <w:tcW w:w="567" w:type="dxa"/>
+            <w:tcW w:w="1776" w:type="dxa"/>
+          </w:tcPr>
+          <w:p>
+            <w:pPr>
+              <w:spacing w:line="288" w:lineRule="auto"/>
+              <w:cnfStyle w:val="000000100000" w:firstRow="0" w:lastRow="0" w:firstColumn="0" w:lastColumn="0" w:oddVBand="0" w:evenVBand="0" w:oddHBand="1" w:evenHBand="0" w:firstRowFirstColumn="0" w:firstRowLastColumn="0" w:lastRowFirstColumn="0" w:lastRowLastColumn="0"/>
+              <w:rPr>
+                <w:rFonts w:cs="Times New Roman"/>
+                <w:szCs w:val="26"/>
+              </w:rPr>
+            </w:pPr>
+            <w:r>
+              <w:rPr>
+                <w:rFonts w:cs="Times New Roman"/>
+                <w:szCs w:val="26"/>
+              </w:rPr>
+              <w:t>ThoiGianDang</w:t>
+            </w:r>
+          </w:p>
+        </w:tc>
+        <w:tc>
+          <w:tcPr>
+            <w:tcW w:w="1256" w:type="dxa"/>
           </w:tcPr>
           <w:p>
             <w:pPr>
@@ -2541,6 +2539,13 @@
               </w:rPr>
               <w:t>Date</w:t>
             </w:r>
+            <w:r>
+              <w:rPr>
+                <w:rFonts w:cs="Times New Roman"/>
+                <w:szCs w:val="26"/>
+              </w:rPr>
+              <w:t>Time</w:t>
+            </w:r>
           </w:p>
         </w:tc>
         <w:tc>
@@ -2561,7 +2566,7 @@
         </w:tc>
         <w:tc>
           <w:tcPr>
-            <w:tcW w:w="851" w:type="dxa"/>
+            <w:tcW w:w="827" w:type="dxa"/>
           </w:tcPr>
           <w:p>
             <w:pPr>
@@ -2616,23 +2621,37 @@
         </w:tc>
         <w:tc>
           <w:tcPr>
-            <w:tcW w:w="3235" w:type="dxa"/>
-          </w:tcPr>
-          <w:p>
-            <w:pPr>
-              <w:spacing w:line="288" w:lineRule="auto"/>
-              <w:cnfStyle w:val="000000100000" w:firstRow="0" w:lastRow="0" w:firstColumn="0" w:lastColumn="0" w:oddVBand="0" w:evenVBand="0" w:oddHBand="1" w:evenHBand="0" w:firstRowFirstColumn="0" w:firstRowLastColumn="0" w:lastRowFirstColumn="0" w:lastRowLastColumn="0"/>
-              <w:rPr>
-                <w:rFonts w:cs="Times New Roman"/>
-                <w:szCs w:val="26"/>
-              </w:rPr>
-            </w:pPr>
-            <w:r>
-              <w:rPr>
-                <w:rFonts w:cs="Times New Roman"/>
-                <w:szCs w:val="26"/>
-              </w:rPr>
-              <w:t>Ngày đăng thông báo.</w:t>
+            <w:tcW w:w="2237" w:type="dxa"/>
+          </w:tcPr>
+          <w:p>
+            <w:pPr>
+              <w:spacing w:line="288" w:lineRule="auto"/>
+              <w:cnfStyle w:val="000000100000" w:firstRow="0" w:lastRow="0" w:firstColumn="0" w:lastColumn="0" w:oddVBand="0" w:evenVBand="0" w:oddHBand="1" w:evenHBand="0" w:firstRowFirstColumn="0" w:firstRowLastColumn="0" w:lastRowFirstColumn="0" w:lastRowLastColumn="0"/>
+              <w:rPr>
+                <w:rFonts w:cs="Times New Roman"/>
+                <w:szCs w:val="26"/>
+              </w:rPr>
+            </w:pPr>
+            <w:r>
+              <w:rPr>
+                <w:rFonts w:cs="Times New Roman"/>
+                <w:szCs w:val="26"/>
+              </w:rPr>
+              <w:t>Ngày</w:t>
+            </w:r>
+            <w:r>
+              <w:rPr>
+                <w:rFonts w:cs="Times New Roman"/>
+                <w:szCs w:val="26"/>
+              </w:rPr>
+              <w:t xml:space="preserve"> giờ</w:t>
+            </w:r>
+            <w:r>
+              <w:rPr>
+                <w:rFonts w:cs="Times New Roman"/>
+                <w:szCs w:val="26"/>
+              </w:rPr>
+              <w:t xml:space="preserve"> đăng thông báo.</w:t>
             </w:r>
           </w:p>
         </w:tc>
@@ -2659,52 +2678,52 @@
                 <w:b w:val="0"/>
                 <w:szCs w:val="26"/>
               </w:rPr>
-              <w:t>3</w:t>
-            </w:r>
-          </w:p>
-        </w:tc>
-        <w:tc>
-          <w:tcPr>
-            <w:tcW w:w="1443" w:type="dxa"/>
-          </w:tcPr>
-          <w:p>
-            <w:pPr>
-              <w:spacing w:line="288" w:lineRule="auto"/>
-              <w:cnfStyle w:val="000000000000" w:firstRow="0" w:lastRow="0" w:firstColumn="0" w:lastColumn="0" w:oddVBand="0" w:evenVBand="0" w:oddHBand="0" w:evenHBand="0" w:firstRowFirstColumn="0" w:firstRowLastColumn="0" w:lastRowFirstColumn="0" w:lastRowLastColumn="0"/>
-              <w:rPr>
-                <w:rFonts w:cs="Times New Roman"/>
-                <w:szCs w:val="26"/>
-              </w:rPr>
-            </w:pPr>
-            <w:r>
-              <w:rPr>
-                <w:rFonts w:cs="Times New Roman"/>
-                <w:szCs w:val="26"/>
-              </w:rPr>
-              <w:t>GioDang</w:t>
-            </w:r>
-          </w:p>
-        </w:tc>
-        <w:tc>
-          <w:tcPr>
-            <w:tcW w:w="567" w:type="dxa"/>
-          </w:tcPr>
-          <w:p>
-            <w:pPr>
-              <w:spacing w:line="288" w:lineRule="auto"/>
-              <w:jc w:val="center"/>
-              <w:cnfStyle w:val="000000000000" w:firstRow="0" w:lastRow="0" w:firstColumn="0" w:lastColumn="0" w:oddVBand="0" w:evenVBand="0" w:oddHBand="0" w:evenHBand="0" w:firstRowFirstColumn="0" w:firstRowLastColumn="0" w:lastRowFirstColumn="0" w:lastRowLastColumn="0"/>
-              <w:rPr>
-                <w:rFonts w:cs="Times New Roman"/>
-                <w:szCs w:val="26"/>
-              </w:rPr>
-            </w:pPr>
-            <w:r>
-              <w:rPr>
-                <w:rFonts w:cs="Times New Roman"/>
-                <w:szCs w:val="26"/>
-              </w:rPr>
-              <w:t>Time</w:t>
+              <w:t>4</w:t>
+            </w:r>
+          </w:p>
+        </w:tc>
+        <w:tc>
+          <w:tcPr>
+            <w:tcW w:w="1776" w:type="dxa"/>
+          </w:tcPr>
+          <w:p>
+            <w:pPr>
+              <w:spacing w:line="288" w:lineRule="auto"/>
+              <w:cnfStyle w:val="000000000000" w:firstRow="0" w:lastRow="0" w:firstColumn="0" w:lastColumn="0" w:oddVBand="0" w:evenVBand="0" w:oddHBand="0" w:evenHBand="0" w:firstRowFirstColumn="0" w:firstRowLastColumn="0" w:lastRowFirstColumn="0" w:lastRowLastColumn="0"/>
+              <w:rPr>
+                <w:rFonts w:cs="Times New Roman"/>
+                <w:szCs w:val="26"/>
+              </w:rPr>
+            </w:pPr>
+            <w:r>
+              <w:rPr>
+                <w:rFonts w:cs="Times New Roman"/>
+                <w:szCs w:val="26"/>
+              </w:rPr>
+              <w:t>HoTen</w:t>
+            </w:r>
+          </w:p>
+        </w:tc>
+        <w:tc>
+          <w:tcPr>
+            <w:tcW w:w="1256" w:type="dxa"/>
+          </w:tcPr>
+          <w:p>
+            <w:pPr>
+              <w:spacing w:line="288" w:lineRule="auto"/>
+              <w:jc w:val="center"/>
+              <w:cnfStyle w:val="000000000000" w:firstRow="0" w:lastRow="0" w:firstColumn="0" w:lastColumn="0" w:oddVBand="0" w:evenVBand="0" w:oddHBand="0" w:evenHBand="0" w:firstRowFirstColumn="0" w:firstRowLastColumn="0" w:lastRowFirstColumn="0" w:lastRowLastColumn="0"/>
+              <w:rPr>
+                <w:rFonts w:cs="Times New Roman"/>
+                <w:szCs w:val="26"/>
+              </w:rPr>
+            </w:pPr>
+            <w:r>
+              <w:rPr>
+                <w:rFonts w:cs="Times New Roman"/>
+                <w:szCs w:val="26"/>
+              </w:rPr>
+              <w:t>Vchar</w:t>
             </w:r>
           </w:p>
         </w:tc>
@@ -2722,11 +2741,18 @@
                 <w:szCs w:val="26"/>
               </w:rPr>
             </w:pPr>
-          </w:p>
-        </w:tc>
-        <w:tc>
-          <w:tcPr>
-            <w:tcW w:w="851" w:type="dxa"/>
+            <w:r>
+              <w:rPr>
+                <w:rFonts w:cs="Times New Roman"/>
+                <w:szCs w:val="26"/>
+              </w:rPr>
+              <w:t>50</w:t>
+            </w:r>
+          </w:p>
+        </w:tc>
+        <w:tc>
+          <w:tcPr>
+            <w:tcW w:w="827" w:type="dxa"/>
           </w:tcPr>
           <w:p>
             <w:pPr>
@@ -2781,23 +2807,30 @@
         </w:tc>
         <w:tc>
           <w:tcPr>
-            <w:tcW w:w="3235" w:type="dxa"/>
-          </w:tcPr>
-          <w:p>
-            <w:pPr>
-              <w:spacing w:line="288" w:lineRule="auto"/>
-              <w:cnfStyle w:val="000000000000" w:firstRow="0" w:lastRow="0" w:firstColumn="0" w:lastColumn="0" w:oddVBand="0" w:evenVBand="0" w:oddHBand="0" w:evenHBand="0" w:firstRowFirstColumn="0" w:firstRowLastColumn="0" w:lastRowFirstColumn="0" w:lastRowLastColumn="0"/>
-              <w:rPr>
-                <w:rFonts w:cs="Times New Roman"/>
-                <w:szCs w:val="26"/>
-              </w:rPr>
-            </w:pPr>
-            <w:r>
-              <w:rPr>
-                <w:rFonts w:cs="Times New Roman"/>
-                <w:szCs w:val="26"/>
-              </w:rPr>
-              <w:t>Giờ đăng thông báo.</w:t>
+            <w:tcW w:w="2237" w:type="dxa"/>
+          </w:tcPr>
+          <w:p>
+            <w:pPr>
+              <w:spacing w:line="288" w:lineRule="auto"/>
+              <w:cnfStyle w:val="000000000000" w:firstRow="0" w:lastRow="0" w:firstColumn="0" w:lastColumn="0" w:oddVBand="0" w:evenVBand="0" w:oddHBand="0" w:evenHBand="0" w:firstRowFirstColumn="0" w:firstRowLastColumn="0" w:lastRowFirstColumn="0" w:lastRowLastColumn="0"/>
+              <w:rPr>
+                <w:rFonts w:cs="Times New Roman"/>
+                <w:szCs w:val="26"/>
+              </w:rPr>
+            </w:pPr>
+            <w:r>
+              <w:rPr>
+                <w:rFonts w:cs="Times New Roman"/>
+                <w:szCs w:val="26"/>
+              </w:rPr>
+              <w:t>Họ t</w:t>
+            </w:r>
+            <w:r>
+              <w:rPr>
+                <w:rFonts w:cs="Times New Roman"/>
+                <w:szCs w:val="26"/>
+              </w:rPr>
+              <w:t>ên người đăng.</w:t>
             </w:r>
           </w:p>
         </w:tc>
@@ -2827,35 +2860,36 @@
                 <w:b w:val="0"/>
                 <w:szCs w:val="26"/>
               </w:rPr>
-              <w:t>4</w:t>
-            </w:r>
-          </w:p>
-        </w:tc>
-        <w:tc>
-          <w:tcPr>
-            <w:tcW w:w="1443" w:type="dxa"/>
-          </w:tcPr>
-          <w:p>
-            <w:pPr>
-              <w:spacing w:line="288" w:lineRule="auto"/>
-              <w:cnfStyle w:val="000000100000" w:firstRow="0" w:lastRow="0" w:firstColumn="0" w:lastColumn="0" w:oddVBand="0" w:evenVBand="0" w:oddHBand="1" w:evenHBand="0" w:firstRowFirstColumn="0" w:firstRowLastColumn="0" w:lastRowFirstColumn="0" w:lastRowLastColumn="0"/>
-              <w:rPr>
-                <w:rFonts w:cs="Times New Roman"/>
-                <w:szCs w:val="26"/>
-              </w:rPr>
-            </w:pPr>
-            <w:r>
-              <w:rPr>
-                <w:rFonts w:cs="Times New Roman"/>
-                <w:szCs w:val="26"/>
-              </w:rPr>
-              <w:t>TenNgDang</w:t>
-            </w:r>
-          </w:p>
-        </w:tc>
-        <w:tc>
-          <w:tcPr>
-            <w:tcW w:w="567" w:type="dxa"/>
+              <w:lastRenderedPageBreak/>
+              <w:t>5</w:t>
+            </w:r>
+          </w:p>
+        </w:tc>
+        <w:tc>
+          <w:tcPr>
+            <w:tcW w:w="1776" w:type="dxa"/>
+          </w:tcPr>
+          <w:p>
+            <w:pPr>
+              <w:spacing w:line="288" w:lineRule="auto"/>
+              <w:cnfStyle w:val="000000100000" w:firstRow="0" w:lastRow="0" w:firstColumn="0" w:lastColumn="0" w:oddVBand="0" w:evenVBand="0" w:oddHBand="1" w:evenHBand="0" w:firstRowFirstColumn="0" w:firstRowLastColumn="0" w:lastRowFirstColumn="0" w:lastRowLastColumn="0"/>
+              <w:rPr>
+                <w:rFonts w:cs="Times New Roman"/>
+                <w:szCs w:val="26"/>
+              </w:rPr>
+            </w:pPr>
+            <w:r>
+              <w:rPr>
+                <w:rFonts w:cs="Times New Roman"/>
+                <w:szCs w:val="26"/>
+              </w:rPr>
+              <w:t>Sdt</w:t>
+            </w:r>
+          </w:p>
+        </w:tc>
+        <w:tc>
+          <w:tcPr>
+            <w:tcW w:w="1256" w:type="dxa"/>
           </w:tcPr>
           <w:p>
             <w:pPr>
@@ -2895,13 +2929,13 @@
                 <w:rFonts w:cs="Times New Roman"/>
                 <w:szCs w:val="26"/>
               </w:rPr>
-              <w:t>50</w:t>
-            </w:r>
-          </w:p>
-        </w:tc>
-        <w:tc>
-          <w:tcPr>
-            <w:tcW w:w="851" w:type="dxa"/>
+              <w:t>11</w:t>
+            </w:r>
+          </w:p>
+        </w:tc>
+        <w:tc>
+          <w:tcPr>
+            <w:tcW w:w="827" w:type="dxa"/>
           </w:tcPr>
           <w:p>
             <w:pPr>
@@ -2956,23 +2990,23 @@
         </w:tc>
         <w:tc>
           <w:tcPr>
-            <w:tcW w:w="3235" w:type="dxa"/>
-          </w:tcPr>
-          <w:p>
-            <w:pPr>
-              <w:spacing w:line="288" w:lineRule="auto"/>
-              <w:cnfStyle w:val="000000100000" w:firstRow="0" w:lastRow="0" w:firstColumn="0" w:lastColumn="0" w:oddVBand="0" w:evenVBand="0" w:oddHBand="1" w:evenHBand="0" w:firstRowFirstColumn="0" w:firstRowLastColumn="0" w:lastRowFirstColumn="0" w:lastRowLastColumn="0"/>
-              <w:rPr>
-                <w:rFonts w:cs="Times New Roman"/>
-                <w:szCs w:val="26"/>
-              </w:rPr>
-            </w:pPr>
-            <w:r>
-              <w:rPr>
-                <w:rFonts w:cs="Times New Roman"/>
-                <w:szCs w:val="26"/>
-              </w:rPr>
-              <w:t>Tên người đăng.</w:t>
+            <w:tcW w:w="2237" w:type="dxa"/>
+          </w:tcPr>
+          <w:p>
+            <w:pPr>
+              <w:spacing w:line="288" w:lineRule="auto"/>
+              <w:cnfStyle w:val="000000100000" w:firstRow="0" w:lastRow="0" w:firstColumn="0" w:lastColumn="0" w:oddVBand="0" w:evenVBand="0" w:oddHBand="1" w:evenHBand="0" w:firstRowFirstColumn="0" w:firstRowLastColumn="0" w:lastRowFirstColumn="0" w:lastRowLastColumn="0"/>
+              <w:rPr>
+                <w:rFonts w:cs="Times New Roman"/>
+                <w:szCs w:val="26"/>
+              </w:rPr>
+            </w:pPr>
+            <w:r>
+              <w:rPr>
+                <w:rFonts w:cs="Times New Roman"/>
+                <w:szCs w:val="26"/>
+              </w:rPr>
+              <w:t>Số điện thoại người đăng.</w:t>
             </w:r>
           </w:p>
         </w:tc>
@@ -2999,36 +3033,35 @@
                 <w:b w:val="0"/>
                 <w:szCs w:val="26"/>
               </w:rPr>
-              <w:lastRenderedPageBreak/>
-              <w:t>5</w:t>
-            </w:r>
-          </w:p>
-        </w:tc>
-        <w:tc>
-          <w:tcPr>
-            <w:tcW w:w="1443" w:type="dxa"/>
-          </w:tcPr>
-          <w:p>
-            <w:pPr>
-              <w:spacing w:line="288" w:lineRule="auto"/>
-              <w:cnfStyle w:val="000000000000" w:firstRow="0" w:lastRow="0" w:firstColumn="0" w:lastColumn="0" w:oddVBand="0" w:evenVBand="0" w:oddHBand="0" w:evenHBand="0" w:firstRowFirstColumn="0" w:firstRowLastColumn="0" w:lastRowFirstColumn="0" w:lastRowLastColumn="0"/>
-              <w:rPr>
-                <w:rFonts w:cs="Times New Roman"/>
-                <w:szCs w:val="26"/>
-              </w:rPr>
-            </w:pPr>
-            <w:r>
-              <w:rPr>
-                <w:rFonts w:cs="Times New Roman"/>
-                <w:szCs w:val="26"/>
-              </w:rPr>
-              <w:t>SdtNgDang</w:t>
-            </w:r>
-          </w:p>
-        </w:tc>
-        <w:tc>
-          <w:tcPr>
-            <w:tcW w:w="567" w:type="dxa"/>
+              <w:t>6</w:t>
+            </w:r>
+          </w:p>
+        </w:tc>
+        <w:tc>
+          <w:tcPr>
+            <w:tcW w:w="1776" w:type="dxa"/>
+          </w:tcPr>
+          <w:p>
+            <w:pPr>
+              <w:spacing w:line="288" w:lineRule="auto"/>
+              <w:cnfStyle w:val="000000000000" w:firstRow="0" w:lastRow="0" w:firstColumn="0" w:lastColumn="0" w:oddVBand="0" w:evenVBand="0" w:oddHBand="0" w:evenHBand="0" w:firstRowFirstColumn="0" w:firstRowLastColumn="0" w:lastRowFirstColumn="0" w:lastRowLastColumn="0"/>
+              <w:rPr>
+                <w:rFonts w:cs="Times New Roman"/>
+                <w:szCs w:val="26"/>
+              </w:rPr>
+            </w:pPr>
+            <w:r>
+              <w:rPr>
+                <w:rFonts w:cs="Times New Roman"/>
+                <w:szCs w:val="26"/>
+              </w:rPr>
+              <w:t>Email</w:t>
+            </w:r>
+          </w:p>
+        </w:tc>
+        <w:tc>
+          <w:tcPr>
+            <w:tcW w:w="1256" w:type="dxa"/>
           </w:tcPr>
           <w:p>
             <w:pPr>
@@ -3068,13 +3101,13 @@
                 <w:rFonts w:cs="Times New Roman"/>
                 <w:szCs w:val="26"/>
               </w:rPr>
-              <w:t>11</w:t>
-            </w:r>
-          </w:p>
-        </w:tc>
-        <w:tc>
-          <w:tcPr>
-            <w:tcW w:w="851" w:type="dxa"/>
+              <w:t>50</w:t>
+            </w:r>
+          </w:p>
+        </w:tc>
+        <w:tc>
+          <w:tcPr>
+            <w:tcW w:w="827" w:type="dxa"/>
           </w:tcPr>
           <w:p>
             <w:pPr>
@@ -3129,187 +3162,12 @@
         </w:tc>
         <w:tc>
           <w:tcPr>
-            <w:tcW w:w="3235" w:type="dxa"/>
-          </w:tcPr>
-          <w:p>
-            <w:pPr>
-              <w:spacing w:line="288" w:lineRule="auto"/>
-              <w:cnfStyle w:val="000000000000" w:firstRow="0" w:lastRow="0" w:firstColumn="0" w:lastColumn="0" w:oddVBand="0" w:evenVBand="0" w:oddHBand="0" w:evenHBand="0" w:firstRowFirstColumn="0" w:firstRowLastColumn="0" w:lastRowFirstColumn="0" w:lastRowLastColumn="0"/>
-              <w:rPr>
-                <w:rFonts w:cs="Times New Roman"/>
-                <w:szCs w:val="26"/>
-              </w:rPr>
-            </w:pPr>
-            <w:r>
-              <w:rPr>
-                <w:rFonts w:cs="Times New Roman"/>
-                <w:szCs w:val="26"/>
-              </w:rPr>
-              <w:t>Số điện thoại người đăng.</w:t>
-            </w:r>
-          </w:p>
-        </w:tc>
-      </w:tr>
-      <w:tr>
-        <w:trPr>
-          <w:cnfStyle w:val="000000100000" w:firstRow="0" w:lastRow="0" w:firstColumn="0" w:lastColumn="0" w:oddVBand="0" w:evenVBand="0" w:oddHBand="1" w:evenHBand="0" w:firstRowFirstColumn="0" w:firstRowLastColumn="0" w:lastRowFirstColumn="0" w:lastRowLastColumn="0"/>
-        </w:trPr>
-        <w:tc>
-          <w:tcPr>
-            <w:cnfStyle w:val="001000000000" w:firstRow="0" w:lastRow="0" w:firstColumn="1" w:lastColumn="0" w:oddVBand="0" w:evenVBand="0" w:oddHBand="0" w:evenHBand="0" w:firstRowFirstColumn="0" w:firstRowLastColumn="0" w:lastRowFirstColumn="0" w:lastRowLastColumn="0"/>
-            <w:tcW w:w="679" w:type="dxa"/>
-          </w:tcPr>
-          <w:p>
-            <w:pPr>
-              <w:spacing w:line="288" w:lineRule="auto"/>
-              <w:jc w:val="center"/>
-              <w:rPr>
-                <w:rFonts w:cs="Times New Roman"/>
-                <w:b w:val="0"/>
-                <w:szCs w:val="26"/>
-              </w:rPr>
-            </w:pPr>
-            <w:r>
-              <w:rPr>
-                <w:rFonts w:cs="Times New Roman"/>
-                <w:b w:val="0"/>
-                <w:szCs w:val="26"/>
-              </w:rPr>
-              <w:t>6</w:t>
-            </w:r>
-          </w:p>
-        </w:tc>
-        <w:tc>
-          <w:tcPr>
-            <w:tcW w:w="1443" w:type="dxa"/>
-          </w:tcPr>
-          <w:p>
-            <w:pPr>
-              <w:spacing w:line="288" w:lineRule="auto"/>
-              <w:cnfStyle w:val="000000100000" w:firstRow="0" w:lastRow="0" w:firstColumn="0" w:lastColumn="0" w:oddVBand="0" w:evenVBand="0" w:oddHBand="1" w:evenHBand="0" w:firstRowFirstColumn="0" w:firstRowLastColumn="0" w:lastRowFirstColumn="0" w:lastRowLastColumn="0"/>
-              <w:rPr>
-                <w:rFonts w:cs="Times New Roman"/>
-                <w:szCs w:val="26"/>
-              </w:rPr>
-            </w:pPr>
-            <w:r>
-              <w:rPr>
-                <w:rFonts w:cs="Times New Roman"/>
-                <w:szCs w:val="26"/>
-              </w:rPr>
-              <w:t>EmailNgDang</w:t>
-            </w:r>
-          </w:p>
-        </w:tc>
-        <w:tc>
-          <w:tcPr>
-            <w:tcW w:w="567" w:type="dxa"/>
-          </w:tcPr>
-          <w:p>
-            <w:pPr>
-              <w:spacing w:line="288" w:lineRule="auto"/>
-              <w:jc w:val="center"/>
-              <w:cnfStyle w:val="000000100000" w:firstRow="0" w:lastRow="0" w:firstColumn="0" w:lastColumn="0" w:oddVBand="0" w:evenVBand="0" w:oddHBand="1" w:evenHBand="0" w:firstRowFirstColumn="0" w:firstRowLastColumn="0" w:lastRowFirstColumn="0" w:lastRowLastColumn="0"/>
-              <w:rPr>
-                <w:rFonts w:cs="Times New Roman"/>
-                <w:szCs w:val="26"/>
-              </w:rPr>
-            </w:pPr>
-            <w:r>
-              <w:rPr>
-                <w:rFonts w:cs="Times New Roman"/>
-                <w:szCs w:val="26"/>
-              </w:rPr>
-              <w:t>Vchar</w:t>
-            </w:r>
-          </w:p>
-        </w:tc>
-        <w:tc>
-          <w:tcPr>
-            <w:tcW w:w="813" w:type="dxa"/>
-          </w:tcPr>
-          <w:p>
-            <w:pPr>
-              <w:spacing w:line="288" w:lineRule="auto"/>
-              <w:jc w:val="center"/>
-              <w:cnfStyle w:val="000000100000" w:firstRow="0" w:lastRow="0" w:firstColumn="0" w:lastColumn="0" w:oddVBand="0" w:evenVBand="0" w:oddHBand="1" w:evenHBand="0" w:firstRowFirstColumn="0" w:firstRowLastColumn="0" w:lastRowFirstColumn="0" w:lastRowLastColumn="0"/>
-              <w:rPr>
-                <w:rFonts w:cs="Times New Roman"/>
-                <w:szCs w:val="26"/>
-              </w:rPr>
-            </w:pPr>
-            <w:r>
-              <w:rPr>
-                <w:rFonts w:cs="Times New Roman"/>
-                <w:szCs w:val="26"/>
-              </w:rPr>
-              <w:t>50</w:t>
-            </w:r>
-          </w:p>
-        </w:tc>
-        <w:tc>
-          <w:tcPr>
-            <w:tcW w:w="851" w:type="dxa"/>
-          </w:tcPr>
-          <w:p>
-            <w:pPr>
-              <w:spacing w:line="288" w:lineRule="auto"/>
-              <w:jc w:val="center"/>
-              <w:cnfStyle w:val="000000100000" w:firstRow="0" w:lastRow="0" w:firstColumn="0" w:lastColumn="0" w:oddVBand="0" w:evenVBand="0" w:oddHBand="1" w:evenHBand="0" w:firstRowFirstColumn="0" w:firstRowLastColumn="0" w:lastRowFirstColumn="0" w:lastRowLastColumn="0"/>
-              <w:rPr>
-                <w:rFonts w:cs="Times New Roman"/>
-                <w:szCs w:val="26"/>
-              </w:rPr>
-            </w:pPr>
-          </w:p>
-        </w:tc>
-        <w:tc>
-          <w:tcPr>
-            <w:tcW w:w="794" w:type="dxa"/>
-          </w:tcPr>
-          <w:p>
-            <w:pPr>
-              <w:spacing w:line="288" w:lineRule="auto"/>
-              <w:jc w:val="center"/>
-              <w:cnfStyle w:val="000000100000" w:firstRow="0" w:lastRow="0" w:firstColumn="0" w:lastColumn="0" w:oddVBand="0" w:evenVBand="0" w:oddHBand="1" w:evenHBand="0" w:firstRowFirstColumn="0" w:firstRowLastColumn="0" w:lastRowFirstColumn="0" w:lastRowLastColumn="0"/>
-              <w:rPr>
-                <w:rFonts w:cs="Times New Roman"/>
-                <w:szCs w:val="26"/>
-              </w:rPr>
-            </w:pPr>
-          </w:p>
-        </w:tc>
-        <w:tc>
-          <w:tcPr>
-            <w:tcW w:w="679" w:type="dxa"/>
-          </w:tcPr>
-          <w:p>
-            <w:pPr>
-              <w:spacing w:line="288" w:lineRule="auto"/>
-              <w:jc w:val="center"/>
-              <w:cnfStyle w:val="000000100000" w:firstRow="0" w:lastRow="0" w:firstColumn="0" w:lastColumn="0" w:oddVBand="0" w:evenVBand="0" w:oddHBand="1" w:evenHBand="0" w:firstRowFirstColumn="0" w:firstRowLastColumn="0" w:lastRowFirstColumn="0" w:lastRowLastColumn="0"/>
-              <w:rPr>
-                <w:rFonts w:cs="Times New Roman"/>
-                <w:szCs w:val="26"/>
-              </w:rPr>
-            </w:pPr>
-            <w:r>
-              <w:rPr>
-                <w:rFonts w:cs="Times New Roman"/>
-                <w:szCs w:val="26"/>
-              </w:rPr>
-              <w:t>x</w:t>
-            </w:r>
-          </w:p>
-        </w:tc>
-        <w:tc>
-          <w:tcPr>
-            <w:tcW w:w="3235" w:type="dxa"/>
-          </w:tcPr>
-          <w:p>
-            <w:pPr>
-              <w:spacing w:line="288" w:lineRule="auto"/>
-              <w:cnfStyle w:val="000000100000" w:firstRow="0" w:lastRow="0" w:firstColumn="0" w:lastColumn="0" w:oddVBand="0" w:evenVBand="0" w:oddHBand="1" w:evenHBand="0" w:firstRowFirstColumn="0" w:firstRowLastColumn="0" w:lastRowFirstColumn="0" w:lastRowLastColumn="0"/>
+            <w:tcW w:w="2237" w:type="dxa"/>
+          </w:tcPr>
+          <w:p>
+            <w:pPr>
+              <w:spacing w:line="288" w:lineRule="auto"/>
+              <w:cnfStyle w:val="000000000000" w:firstRow="0" w:lastRow="0" w:firstColumn="0" w:lastColumn="0" w:oddVBand="0" w:evenVBand="0" w:oddHBand="0" w:evenHBand="0" w:firstRowFirstColumn="0" w:firstRowLastColumn="0" w:lastRowFirstColumn="0" w:lastRowLastColumn="0"/>
               <w:rPr>
                 <w:rFonts w:cs="Times New Roman"/>
                 <w:szCs w:val="26"/>
@@ -4254,7 +4112,7 @@
         <w:pStyle w:val="Demuccap1"/>
         <w:spacing w:line="288" w:lineRule="auto"/>
       </w:pPr>
-      <w:bookmarkStart w:id="2" w:name="KhoaPhòng"/>
+      <w:bookmarkStart w:id="1" w:name="KhoaPhòng"/>
       <w:r>
         <w:t>Khoa</w:t>
       </w:r>
@@ -4264,7 +4122,7 @@
       <w:r>
         <w:t>Phòng</w:t>
       </w:r>
-      <w:bookmarkEnd w:id="2"/>
+      <w:bookmarkEnd w:id="1"/>
       <w:r>
         <w:t>:</w:t>
       </w:r>
@@ -6678,7 +6536,7 @@
                 <w:rFonts w:cs="Times New Roman"/>
                 <w:szCs w:val="26"/>
               </w:rPr>
-              <w:t>HoTenSV</w:t>
+              <w:t>HoTen</w:t>
             </w:r>
           </w:p>
         </w:tc>
@@ -8400,7 +8258,7 @@
                 <w:rFonts w:cs="Times New Roman"/>
                 <w:szCs w:val="26"/>
               </w:rPr>
-              <w:t>EmailCB</w:t>
+              <w:t>Email</w:t>
             </w:r>
           </w:p>
         </w:tc>
@@ -8587,7 +8445,7 @@
                 <w:rFonts w:cs="Times New Roman"/>
                 <w:szCs w:val="26"/>
               </w:rPr>
-              <w:t>HoTenCB</w:t>
+              <w:t>HoTen</w:t>
             </w:r>
           </w:p>
         </w:tc>
@@ -9228,7 +9086,7 @@
                 <w:rFonts w:cs="Times New Roman"/>
                 <w:szCs w:val="26"/>
               </w:rPr>
-              <w:t>MaTheSV</w:t>
+              <w:t>MaThe</w:t>
             </w:r>
           </w:p>
         </w:tc>
@@ -9878,7 +9736,7 @@
                 <w:rFonts w:cs="Times New Roman"/>
                 <w:szCs w:val="26"/>
               </w:rPr>
-              <w:t>MaTheCB</w:t>
+              <w:t>MaThe</w:t>
             </w:r>
           </w:p>
         </w:tc>
@@ -10704,7 +10562,7 @@
                 <w:color w:val="000000" w:themeColor="text1"/>
                 <w:szCs w:val="26"/>
               </w:rPr>
-              <w:t>SINHVIEN</w:t>
+              <w:t>SUKIEN</w:t>
             </w:r>
           </w:p>
         </w:tc>
@@ -14468,6 +14326,15 @@
               </w:rPr>
               <w:t>Số lượng điểm danh.</w:t>
             </w:r>
+            <w:r>
+              <w:rPr>
+                <w:rFonts w:cs="Times New Roman"/>
+                <w:szCs w:val="26"/>
+              </w:rPr>
+              <w:t xml:space="preserve"> (mặc định = 0)</w:t>
+            </w:r>
+            <w:bookmarkStart w:id="2" w:name="_GoBack"/>
+            <w:bookmarkEnd w:id="2"/>
           </w:p>
         </w:tc>
       </w:tr>
@@ -14567,7 +14434,7 @@
         <v:path o:extrusionok="f" gradientshapeok="t" o:connecttype="rect"/>
         <o:lock v:ext="edit" aspectratio="t"/>
       </v:shapetype>
-      <v:shape id="_x0000_i1028" type="#_x0000_t75" style="width:2in;height:2in" o:bullet="t">
+      <v:shape id="_x0000_i1038" type="#_x0000_t75" style="width:2in;height:2in" o:bullet="t">
         <v:imagedata r:id="rId1" o:title=""/>
       </v:shape>
     </w:pict>

</xml_diff>